<commit_message>
little change on response letter
</commit_message>
<xml_diff>
--- a/thesis/Response Letter.docx
+++ b/thesis/Response Letter.docx
@@ -9,7 +9,6 @@
         </w:pBdr>
         <w:jc w:val="center"/>
         <w:rPr>
-          <w:rFonts w:hint="eastAsia"/>
           <w:sz w:val="44"/>
         </w:rPr>
       </w:pPr>
@@ -28,7 +27,6 @@
         </w:pBdr>
         <w:jc w:val="center"/>
         <w:rPr>
-          <w:rFonts w:hint="eastAsia"/>
           <w:sz w:val="32"/>
         </w:rPr>
       </w:pPr>
@@ -37,7 +35,6 @@
       <w:pPr>
         <w:jc w:val="center"/>
         <w:rPr>
-          <w:rFonts w:hint="eastAsia"/>
           <w:sz w:val="32"/>
         </w:rPr>
       </w:pPr>
@@ -45,7 +42,6 @@
     <w:p>
       <w:pPr>
         <w:rPr>
-          <w:rFonts w:hint="eastAsia"/>
           <w:sz w:val="28"/>
         </w:rPr>
       </w:pPr>
@@ -67,7 +63,6 @@
     <w:p>
       <w:pPr>
         <w:rPr>
-          <w:rFonts w:hint="eastAsia"/>
           <w:sz w:val="28"/>
         </w:rPr>
       </w:pPr>
@@ -138,7 +133,6 @@
     <w:p>
       <w:pPr>
         <w:rPr>
-          <w:rFonts w:hint="eastAsia"/>
           <w:sz w:val="28"/>
         </w:rPr>
       </w:pPr>
@@ -152,7 +146,6 @@
         </w:numPr>
         <w:ind w:firstLineChars="0"/>
         <w:rPr>
-          <w:rFonts w:hint="eastAsia"/>
           <w:sz w:val="28"/>
         </w:rPr>
       </w:pPr>
@@ -257,7 +250,6 @@
         </w:numPr>
         <w:ind w:firstLineChars="0"/>
         <w:rPr>
-          <w:rFonts w:hint="eastAsia"/>
           <w:sz w:val="28"/>
         </w:rPr>
       </w:pPr>
@@ -372,6 +364,40 @@
           <w:sz w:val="28"/>
         </w:rPr>
         <w:t>并与基于卷积神经网络方法的结果进行比较。</w:t>
+      </w:r>
+    </w:p>
+    <w:p>
+      <w:pPr>
+        <w:pStyle w:val="a3"/>
+        <w:numPr>
+          <w:ilvl w:val="0"/>
+          <w:numId w:val="1"/>
+        </w:numPr>
+        <w:ind w:firstLineChars="0"/>
+        <w:rPr>
+          <w:sz w:val="28"/>
+        </w:rPr>
+      </w:pPr>
+      <w:r>
+        <w:rPr>
+          <w:rFonts w:hint="eastAsia"/>
+          <w:sz w:val="28"/>
+        </w:rPr>
+        <w:t>第四章中增加了</w:t>
+      </w:r>
+      <w:r>
+        <w:rPr>
+          <w:rFonts w:hint="eastAsia"/>
+          <w:sz w:val="28"/>
+        </w:rPr>
+        <w:t>LSTM</w:t>
+      </w:r>
+      <w:r>
+        <w:rPr>
+          <w:rFonts w:hint="eastAsia"/>
+          <w:sz w:val="28"/>
+        </w:rPr>
+        <w:t>模型的历史发展描述。</w:t>
       </w:r>
     </w:p>
     <w:p>
@@ -386,7 +412,6 @@
         </w:pBdr>
         <w:ind w:firstLineChars="0"/>
         <w:rPr>
-          <w:rFonts w:hint="eastAsia"/>
           <w:sz w:val="28"/>
         </w:rPr>
       </w:pPr>
@@ -411,23 +436,20 @@
           <w:bottom w:val="single" w:sz="6" w:space="1" w:color="auto"/>
         </w:pBdr>
         <w:rPr>
-          <w:rFonts w:hint="eastAsia"/>
-          <w:sz w:val="28"/>
-        </w:rPr>
-      </w:pPr>
-    </w:p>
-    <w:p>
-      <w:pPr>
-        <w:rPr>
-          <w:rFonts w:hint="eastAsia"/>
-          <w:sz w:val="28"/>
-        </w:rPr>
-      </w:pPr>
-    </w:p>
-    <w:p>
-      <w:pPr>
-        <w:rPr>
-          <w:rFonts w:hint="eastAsia"/>
+          <w:sz w:val="28"/>
+        </w:rPr>
+      </w:pPr>
+    </w:p>
+    <w:p>
+      <w:pPr>
+        <w:rPr>
+          <w:sz w:val="28"/>
+        </w:rPr>
+      </w:pPr>
+    </w:p>
+    <w:p>
+      <w:pPr>
+        <w:rPr>
           <w:sz w:val="28"/>
         </w:rPr>
       </w:pPr>
@@ -515,20 +537,6 @@
         <w:adjustRightInd w:val="0"/>
         <w:jc w:val="left"/>
         <w:rPr>
-          <w:rFonts w:hint="eastAsia"/>
-          <w:sz w:val="28"/>
-        </w:rPr>
-      </w:pPr>
-    </w:p>
-    <w:p>
-      <w:pPr>
-        <w:widowControl/>
-        <w:autoSpaceDE w:val="0"/>
-        <w:autoSpaceDN w:val="0"/>
-        <w:adjustRightInd w:val="0"/>
-        <w:jc w:val="left"/>
-        <w:rPr>
-          <w:rFonts w:hint="eastAsia"/>
           <w:sz w:val="28"/>
         </w:rPr>
       </w:pPr>
@@ -557,7 +565,6 @@
         <w:ind w:firstLine="420"/>
         <w:jc w:val="left"/>
         <w:rPr>
-          <w:rFonts w:hint="eastAsia"/>
           <w:sz w:val="28"/>
         </w:rPr>
       </w:pPr>
@@ -606,7 +613,6 @@
         <w:ind w:firstLine="420"/>
         <w:jc w:val="left"/>
         <w:rPr>
-          <w:rFonts w:hint="eastAsia"/>
           <w:sz w:val="28"/>
         </w:rPr>
       </w:pPr>
@@ -662,7 +668,6 @@
         <w:ind w:firstLine="420"/>
         <w:jc w:val="left"/>
         <w:rPr>
-          <w:rFonts w:hint="eastAsia"/>
           <w:sz w:val="28"/>
         </w:rPr>
       </w:pPr>
@@ -954,7 +959,6 @@
         <w:ind w:firstLine="420"/>
         <w:jc w:val="left"/>
         <w:rPr>
-          <w:rFonts w:hint="eastAsia"/>
           <w:sz w:val="28"/>
         </w:rPr>
       </w:pPr>
@@ -1050,7 +1054,6 @@
         <w:ind w:firstLine="420"/>
         <w:jc w:val="left"/>
         <w:rPr>
-          <w:rFonts w:hint="eastAsia"/>
           <w:sz w:val="28"/>
         </w:rPr>
       </w:pPr>
@@ -1063,21 +1066,13 @@
           <w:sz w:val="28"/>
         </w:rPr>
       </w:pPr>
+      <w:bookmarkStart w:id="0" w:name="_GoBack"/>
+      <w:bookmarkEnd w:id="0"/>
     </w:p>
     <w:p>
       <w:pPr>
         <w:spacing w:before="120"/>
         <w:rPr>
-          <w:rFonts w:hint="eastAsia"/>
-          <w:sz w:val="28"/>
-        </w:rPr>
-      </w:pPr>
-    </w:p>
-    <w:p>
-      <w:pPr>
-        <w:spacing w:before="120"/>
-        <w:rPr>
-          <w:rFonts w:hint="eastAsia"/>
           <w:b/>
           <w:i/>
           <w:sz w:val="28"/>
@@ -1137,7 +1132,6 @@
         <w:adjustRightInd w:val="0"/>
         <w:jc w:val="left"/>
         <w:rPr>
-          <w:rFonts w:hint="eastAsia"/>
           <w:sz w:val="28"/>
         </w:rPr>
       </w:pPr>
@@ -1158,7 +1152,6 @@
         <w:ind w:firstLine="420"/>
         <w:jc w:val="left"/>
         <w:rPr>
-          <w:rFonts w:hint="eastAsia"/>
           <w:sz w:val="28"/>
         </w:rPr>
       </w:pPr>
@@ -1193,7 +1186,6 @@
         <w:ind w:firstLine="420"/>
         <w:jc w:val="left"/>
         <w:rPr>
-          <w:rFonts w:hint="eastAsia"/>
           <w:sz w:val="28"/>
         </w:rPr>
       </w:pPr>
@@ -1355,7 +1347,6 @@
         <w:ind w:firstLine="420"/>
         <w:jc w:val="left"/>
         <w:rPr>
-          <w:rFonts w:hint="eastAsia"/>
           <w:sz w:val="28"/>
         </w:rPr>
       </w:pPr>
@@ -1515,7 +1506,6 @@
         <w:ind w:firstLine="420"/>
         <w:jc w:val="left"/>
         <w:rPr>
-          <w:rFonts w:hint="eastAsia"/>
           <w:sz w:val="28"/>
         </w:rPr>
       </w:pPr>
@@ -1529,7 +1519,6 @@
         <w:ind w:firstLine="420"/>
         <w:jc w:val="left"/>
         <w:rPr>
-          <w:rFonts w:hint="eastAsia"/>
           <w:sz w:val="28"/>
         </w:rPr>
       </w:pPr>
@@ -1629,13 +1618,7 @@
         <w:rPr>
           <w:sz w:val="28"/>
         </w:rPr>
-        <w:t>通过改进模型结构，</w:t>
-      </w:r>
-      <w:r>
-        <w:rPr>
-          <w:sz w:val="28"/>
-        </w:rPr>
-        <w:t>更好地利用信号空间相关性；通过重新设计对数据不均衡问题的处理方法，可以使模型更好地拟合所用数据，而不需考虑模型集成问题带来的识别增益。</w:t>
+        <w:t>通过改进模型结构，更好地利用信号空间相关性；通过重新设计对数据不均衡问题的处理方法，可以使模型更好地拟合所用数据，而不需考虑模型集成问题带来的识别增益。</w:t>
       </w:r>
     </w:p>
     <w:p>
@@ -1646,7 +1629,6 @@
         <w:adjustRightInd w:val="0"/>
         <w:jc w:val="left"/>
         <w:rPr>
-          <w:rFonts w:hint="eastAsia"/>
           <w:sz w:val="28"/>
         </w:rPr>
       </w:pPr>
@@ -1702,7 +1684,6 @@
     <w:p>
       <w:pPr>
         <w:rPr>
-          <w:rFonts w:hint="eastAsia"/>
           <w:sz w:val="28"/>
         </w:rPr>
       </w:pPr>
@@ -1711,12 +1692,9 @@
       <w:pPr>
         <w:ind w:firstLineChars="2278" w:firstLine="6378"/>
         <w:rPr>
-          <w:rFonts w:hint="eastAsia"/>
-          <w:sz w:val="28"/>
-        </w:rPr>
-      </w:pPr>
-      <w:bookmarkStart w:id="0" w:name="_GoBack"/>
-      <w:bookmarkEnd w:id="0"/>
+          <w:sz w:val="28"/>
+        </w:rPr>
+      </w:pPr>
     </w:p>
     <w:sectPr>
       <w:pgSz w:w="11900" w:h="16840"/>

</xml_diff>